<commit_message>
Answered all questions and uploaded images.
</commit_message>
<xml_diff>
--- a/personal_portfolio_plan.docx
+++ b/personal_portfolio_plan.docx
@@ -1,6 +1,6 @@
 
 <file path=word/document.xml><?xml version="1.0" encoding="utf-8"?>
-<w:document xmlns:wpc="http://schemas.microsoft.com/office/word/2010/wordprocessingCanvas" xmlns:cx="http://schemas.microsoft.com/office/drawing/2014/chartex" xmlns:cx1="http://schemas.microsoft.com/office/drawing/2015/9/8/chartex" xmlns:cx2="http://schemas.microsoft.com/office/drawing/2015/10/21/chartex" xmlns:cx3="http://schemas.microsoft.com/office/drawing/2016/5/9/chartex" xmlns:cx4="http://schemas.microsoft.com/office/drawing/2016/5/10/chartex" xmlns:cx5="http://schemas.microsoft.com/office/drawing/2016/5/11/chartex" xmlns:cx6="http://schemas.microsoft.com/office/drawing/2016/5/12/chartex" xmlns:cx7="http://schemas.microsoft.com/office/drawing/2016/5/13/chartex" xmlns:cx8="http://schemas.microsoft.com/office/drawing/2016/5/14/chartex" xmlns:mc="http://schemas.openxmlformats.org/markup-compatibility/2006" xmlns:aink="http://schemas.microsoft.com/office/drawing/2016/ink" xmlns:am3d="http://schemas.microsoft.com/office/drawing/2017/model3d" xmlns:o="urn:schemas-microsoft-com:office:office" xmlns:r="http://schemas.openxmlformats.org/officeDocument/2006/relationships" xmlns:m="http://schemas.openxmlformats.org/officeDocument/2006/math" xmlns:v="urn:schemas-microsoft-com:vml" xmlns:wp14="http://schemas.microsoft.com/office/word/2010/wordprocessingDrawing" xmlns:wp="http://schemas.openxmlformats.org/drawingml/2006/wordprocessingDrawing" xmlns:w10="urn:schemas-microsoft-com:office:word" xmlns:w="http://schemas.openxmlformats.org/wordprocessingml/2006/main" xmlns:w14="http://schemas.microsoft.com/office/word/2010/wordml" xmlns:w15="http://schemas.microsoft.com/office/word/2012/wordml" xmlns:w16cid="http://schemas.microsoft.com/office/word/2016/wordml/cid" xmlns:w16se="http://schemas.microsoft.com/office/word/2015/wordml/symex" xmlns:wpg="http://schemas.microsoft.com/office/word/2010/wordprocessingGroup" xmlns:wpi="http://schemas.microsoft.com/office/word/2010/wordprocessingInk" xmlns:wne="http://schemas.microsoft.com/office/word/2006/wordml" xmlns:wps="http://schemas.microsoft.com/office/word/2010/wordprocessingShape" mc:Ignorable="w14 w15 w16se w16cid wp14">
+<w:document xmlns:wpc="http://schemas.microsoft.com/office/word/2010/wordprocessingCanvas" xmlns:cx="http://schemas.microsoft.com/office/drawing/2014/chartex" xmlns:cx1="http://schemas.microsoft.com/office/drawing/2015/9/8/chartex" xmlns:cx2="http://schemas.microsoft.com/office/drawing/2015/10/21/chartex" xmlns:cx3="http://schemas.microsoft.com/office/drawing/2016/5/9/chartex" xmlns:cx4="http://schemas.microsoft.com/office/drawing/2016/5/10/chartex" xmlns:cx5="http://schemas.microsoft.com/office/drawing/2016/5/11/chartex" xmlns:cx6="http://schemas.microsoft.com/office/drawing/2016/5/12/chartex" xmlns:cx7="http://schemas.microsoft.com/office/drawing/2016/5/13/chartex" xmlns:cx8="http://schemas.microsoft.com/office/drawing/2016/5/14/chartex" xmlns:mc="http://schemas.openxmlformats.org/markup-compatibility/2006" xmlns:aink="http://schemas.microsoft.com/office/drawing/2016/ink" xmlns:am3d="http://schemas.microsoft.com/office/drawing/2017/model3d" xmlns:o="urn:schemas-microsoft-com:office:office" xmlns:oel="http://schemas.microsoft.com/office/2019/extlst" xmlns:r="http://schemas.openxmlformats.org/officeDocument/2006/relationships" xmlns:m="http://schemas.openxmlformats.org/officeDocument/2006/math" xmlns:v="urn:schemas-microsoft-com:vml" xmlns:wp14="http://schemas.microsoft.com/office/word/2010/wordprocessingDrawing" xmlns:wp="http://schemas.openxmlformats.org/drawingml/2006/wordprocessingDrawing" xmlns:w10="urn:schemas-microsoft-com:office:word" xmlns:w="http://schemas.openxmlformats.org/wordprocessingml/2006/main" xmlns:w14="http://schemas.microsoft.com/office/word/2010/wordml" xmlns:w15="http://schemas.microsoft.com/office/word/2012/wordml" xmlns:w16cex="http://schemas.microsoft.com/office/word/2018/wordml/cex" xmlns:w16cid="http://schemas.microsoft.com/office/word/2016/wordml/cid" xmlns:w16="http://schemas.microsoft.com/office/word/2018/wordml" xmlns:w16sdtdh="http://schemas.microsoft.com/office/word/2020/wordml/sdtdatahash" xmlns:w16se="http://schemas.microsoft.com/office/word/2015/wordml/symex" xmlns:wpg="http://schemas.microsoft.com/office/word/2010/wordprocessingGroup" xmlns:wpi="http://schemas.microsoft.com/office/word/2010/wordprocessingInk" xmlns:wne="http://schemas.microsoft.com/office/word/2006/wordml" xmlns:wps="http://schemas.microsoft.com/office/word/2010/wordprocessingShape" mc:Ignorable="w14 w15 w16se w16cid w16 w16cex w16sdtdh wp14">
   <w:body>
     <w:p>
       <w:pPr>
@@ -30,6 +30,9 @@
       <w:r>
         <w:t>:</w:t>
       </w:r>
+      <w:r>
+        <w:t xml:space="preserve"> Brennan Matthews</w:t>
+      </w:r>
     </w:p>
     <w:p/>
     <w:p>
@@ -55,18 +58,42 @@
       <w:r>
         <w:t>Idea 1:</w:t>
       </w:r>
+      <w:r>
+        <w:t xml:space="preserve"> Discuss </w:t>
+      </w:r>
+      <w:r>
+        <w:t>who I am as a person to give viewers a good sense of my character.</w:t>
+      </w:r>
     </w:p>
     <w:p/>
     <w:p>
       <w:r>
         <w:t>Idea 2:</w:t>
       </w:r>
+      <w:r>
+        <w:t xml:space="preserve"> </w:t>
+      </w:r>
+      <w:r>
+        <w:t xml:space="preserve">Describe my </w:t>
+      </w:r>
+      <w:r>
+        <w:t>activity during my time in college, including some of my personal achievements.</w:t>
+      </w:r>
     </w:p>
     <w:p/>
     <w:p>
       <w:r>
         <w:t xml:space="preserve">Idea 3: </w:t>
       </w:r>
+      <w:r>
+        <w:t xml:space="preserve">Display </w:t>
+      </w:r>
+      <w:r>
+        <w:t xml:space="preserve">some of my academic works to give a good sense of </w:t>
+      </w:r>
+      <w:r>
+        <w:t>my professional skills.</w:t>
+      </w:r>
     </w:p>
     <w:p/>
     <w:p>
@@ -76,11 +103,23 @@
       <w:r>
         <w:t>:</w:t>
       </w:r>
+      <w:r>
+        <w:t xml:space="preserve"> Display some of my personal works to give a good sense of </w:t>
+      </w:r>
+      <w:r>
+        <w:t>the passion I have for my projects.</w:t>
+      </w:r>
     </w:p>
     <w:p/>
     <w:p>
       <w:r>
         <w:t>Idea 5:</w:t>
+      </w:r>
+      <w:r>
+        <w:t xml:space="preserve"> </w:t>
+      </w:r>
+      <w:r>
+        <w:t xml:space="preserve">Give some testimonials from people who know me and are familiar with my work. </w:t>
       </w:r>
     </w:p>
     <w:p>
@@ -218,6 +257,9 @@
             <w:pPr>
               <w:cnfStyle w:val="000000100000" w:firstRow="0" w:lastRow="0" w:firstColumn="0" w:lastColumn="0" w:oddVBand="0" w:evenVBand="0" w:oddHBand="1" w:evenHBand="0" w:firstRowFirstColumn="0" w:firstRowLastColumn="0" w:lastRowFirstColumn="0" w:lastRowLastColumn="0"/>
             </w:pPr>
+            <w:r>
+              <w:t>To promote myself and my works to those who might be interested.</w:t>
+            </w:r>
           </w:p>
         </w:tc>
       </w:tr>
@@ -257,6 +299,12 @@
             <w:pPr>
               <w:cnfStyle w:val="000000000000" w:firstRow="0" w:lastRow="0" w:firstColumn="0" w:lastColumn="0" w:oddVBand="0" w:evenVBand="0" w:oddHBand="0" w:evenHBand="0" w:firstRowFirstColumn="0" w:firstRowLastColumn="0" w:lastRowFirstColumn="0" w:lastRowLastColumn="0"/>
             </w:pPr>
+            <w:r>
+              <w:t>The target audience would likely be those who enjoy reading</w:t>
+            </w:r>
+            <w:r>
+              <w:t xml:space="preserve">, or those looking for a potentially good writer. </w:t>
+            </w:r>
           </w:p>
         </w:tc>
       </w:tr>
@@ -297,6 +345,15 @@
             <w:pPr>
               <w:cnfStyle w:val="000000100000" w:firstRow="0" w:lastRow="0" w:firstColumn="0" w:lastColumn="0" w:oddVBand="0" w:evenVBand="0" w:oddHBand="1" w:evenHBand="0" w:firstRowFirstColumn="0" w:firstRowLastColumn="0" w:lastRowFirstColumn="0" w:lastRowLastColumn="0"/>
             </w:pPr>
+            <w:r>
+              <w:t>Images of text</w:t>
+            </w:r>
+            <w:r>
+              <w:t xml:space="preserve"> and of books</w:t>
+            </w:r>
+            <w:r>
+              <w:t>.</w:t>
+            </w:r>
           </w:p>
         </w:tc>
       </w:tr>
@@ -336,6 +393,25 @@
             <w:pPr>
               <w:cnfStyle w:val="000000000000" w:firstRow="0" w:lastRow="0" w:firstColumn="0" w:lastColumn="0" w:oddVBand="0" w:evenVBand="0" w:oddHBand="0" w:evenHBand="0" w:firstRowFirstColumn="0" w:firstRowLastColumn="0" w:lastRowFirstColumn="0" w:lastRowLastColumn="0"/>
             </w:pPr>
+            <w:r>
+              <w:t xml:space="preserve">Green would be an ideal </w:t>
+            </w:r>
+            <w:proofErr w:type="gramStart"/>
+            <w:r>
+              <w:t>color, since</w:t>
+            </w:r>
+            <w:proofErr w:type="gramEnd"/>
+            <w:r>
+              <w:t xml:space="preserve"> it ties back to my history </w:t>
+            </w:r>
+            <w:proofErr w:type="gramStart"/>
+            <w:r>
+              <w:t>at Northwest</w:t>
+            </w:r>
+            <w:proofErr w:type="gramEnd"/>
+            <w:r>
+              <w:t xml:space="preserve">. Blue could also be a potentially good color, as I believe it to be a calming and creative color. </w:t>
+            </w:r>
           </w:p>
         </w:tc>
       </w:tr>
@@ -376,6 +452,9 @@
             <w:pPr>
               <w:cnfStyle w:val="000000100000" w:firstRow="0" w:lastRow="0" w:firstColumn="0" w:lastColumn="0" w:oddVBand="0" w:evenVBand="0" w:oddHBand="1" w:evenHBand="0" w:firstRowFirstColumn="0" w:firstRowLastColumn="0" w:lastRowFirstColumn="0" w:lastRowLastColumn="0"/>
             </w:pPr>
+            <w:r>
+              <w:t>A text to speech narrator could be a good tool to help those with vision issues.</w:t>
+            </w:r>
           </w:p>
         </w:tc>
       </w:tr>
@@ -415,6 +494,9 @@
             <w:pPr>
               <w:cnfStyle w:val="000000000000" w:firstRow="0" w:lastRow="0" w:firstColumn="0" w:lastColumn="0" w:oddVBand="0" w:evenVBand="0" w:oddHBand="0" w:evenHBand="0" w:firstRowFirstColumn="0" w:firstRowLastColumn="0" w:lastRowFirstColumn="0" w:lastRowLastColumn="0"/>
             </w:pPr>
+            <w:r>
+              <w:t xml:space="preserve">Six weeks. </w:t>
+            </w:r>
           </w:p>
         </w:tc>
       </w:tr>
@@ -464,8 +546,6 @@
       <w:r>
         <w:t>your</w:t>
       </w:r>
-      <w:bookmarkStart w:id="0" w:name="_GoBack"/>
-      <w:bookmarkEnd w:id="0"/>
       <w:r>
         <w:t xml:space="preserve"> home page below</w:t>
       </w:r>
@@ -474,7 +554,54 @@
       </w:r>
     </w:p>
     <w:p/>
-    <w:p/>
+    <w:p>
+      <w:r>
+        <w:rPr>
+          <w:noProof/>
+        </w:rPr>
+        <w:drawing>
+          <wp:inline distT="0" distB="0" distL="0" distR="0" wp14:anchorId="5A30A0BD" wp14:editId="300F1944">
+            <wp:extent cx="5255683" cy="3941762"/>
+            <wp:effectExtent l="9207" t="0" r="0" b="0"/>
+            <wp:docPr id="1343899106" name="Picture 1" descr="A white notebook with lines on it&#10;&#10;Description automatically generated"/>
+            <wp:cNvGraphicFramePr>
+              <a:graphicFrameLocks xmlns:a="http://schemas.openxmlformats.org/drawingml/2006/main" noChangeAspect="1"/>
+            </wp:cNvGraphicFramePr>
+            <a:graphic xmlns:a="http://schemas.openxmlformats.org/drawingml/2006/main">
+              <a:graphicData uri="http://schemas.openxmlformats.org/drawingml/2006/picture">
+                <pic:pic xmlns:pic="http://schemas.openxmlformats.org/drawingml/2006/picture">
+                  <pic:nvPicPr>
+                    <pic:cNvPr id="1343899106" name="Picture 1" descr="A white notebook with lines on it&#10;&#10;Description automatically generated"/>
+                    <pic:cNvPicPr/>
+                  </pic:nvPicPr>
+                  <pic:blipFill>
+                    <a:blip r:embed="rId4" cstate="print">
+                      <a:extLst>
+                        <a:ext uri="{28A0092B-C50C-407E-A947-70E740481C1C}">
+                          <a14:useLocalDpi xmlns:a14="http://schemas.microsoft.com/office/drawing/2010/main" val="0"/>
+                        </a:ext>
+                      </a:extLst>
+                    </a:blip>
+                    <a:stretch>
+                      <a:fillRect/>
+                    </a:stretch>
+                  </pic:blipFill>
+                  <pic:spPr>
+                    <a:xfrm rot="5400000">
+                      <a:off x="0" y="0"/>
+                      <a:ext cx="5261126" cy="3945845"/>
+                    </a:xfrm>
+                    <a:prstGeom prst="rect">
+                      <a:avLst/>
+                    </a:prstGeom>
+                  </pic:spPr>
+                </pic:pic>
+              </a:graphicData>
+            </a:graphic>
+          </wp:inline>
+        </w:drawing>
+      </w:r>
+    </w:p>
     <w:p/>
     <w:p>
       <w:r>
@@ -502,6 +629,52 @@
       <w:pPr>
         <w:spacing w:line="240" w:lineRule="auto"/>
       </w:pPr>
+      <w:r>
+        <w:rPr>
+          <w:noProof/>
+        </w:rPr>
+        <w:drawing>
+          <wp:inline distT="0" distB="0" distL="0" distR="0" wp14:anchorId="46403848" wp14:editId="5BA6FB9A">
+            <wp:extent cx="5352177" cy="4014132"/>
+            <wp:effectExtent l="2222" t="0" r="3493" b="3492"/>
+            <wp:docPr id="1524515045" name="Picture 2" descr="A white paper with writing on it&#10;&#10;Description automatically generated"/>
+            <wp:cNvGraphicFramePr>
+              <a:graphicFrameLocks xmlns:a="http://schemas.openxmlformats.org/drawingml/2006/main" noChangeAspect="1"/>
+            </wp:cNvGraphicFramePr>
+            <a:graphic xmlns:a="http://schemas.openxmlformats.org/drawingml/2006/main">
+              <a:graphicData uri="http://schemas.openxmlformats.org/drawingml/2006/picture">
+                <pic:pic xmlns:pic="http://schemas.openxmlformats.org/drawingml/2006/picture">
+                  <pic:nvPicPr>
+                    <pic:cNvPr id="1524515045" name="Picture 2" descr="A white paper with writing on it&#10;&#10;Description automatically generated"/>
+                    <pic:cNvPicPr/>
+                  </pic:nvPicPr>
+                  <pic:blipFill>
+                    <a:blip r:embed="rId5" cstate="print">
+                      <a:extLst>
+                        <a:ext uri="{28A0092B-C50C-407E-A947-70E740481C1C}">
+                          <a14:useLocalDpi xmlns:a14="http://schemas.microsoft.com/office/drawing/2010/main" val="0"/>
+                        </a:ext>
+                      </a:extLst>
+                    </a:blip>
+                    <a:stretch>
+                      <a:fillRect/>
+                    </a:stretch>
+                  </pic:blipFill>
+                  <pic:spPr>
+                    <a:xfrm rot="5400000">
+                      <a:off x="0" y="0"/>
+                      <a:ext cx="5359040" cy="4019279"/>
+                    </a:xfrm>
+                    <a:prstGeom prst="rect">
+                      <a:avLst/>
+                    </a:prstGeom>
+                  </pic:spPr>
+                </pic:pic>
+              </a:graphicData>
+            </a:graphic>
+          </wp:inline>
+        </w:drawing>
+      </w:r>
     </w:p>
     <w:sectPr>
       <w:pgSz w:w="15840" w:h="12240" w:orient="landscape"/>
@@ -514,7 +687,7 @@
 </file>
 
 <file path=word/styles.xml><?xml version="1.0" encoding="utf-8"?>
-<w:styles xmlns:mc="http://schemas.openxmlformats.org/markup-compatibility/2006" xmlns:r="http://schemas.openxmlformats.org/officeDocument/2006/relationships" xmlns:w="http://schemas.openxmlformats.org/wordprocessingml/2006/main" xmlns:w14="http://schemas.microsoft.com/office/word/2010/wordml" xmlns:w15="http://schemas.microsoft.com/office/word/2012/wordml" xmlns:w16cid="http://schemas.microsoft.com/office/word/2016/wordml/cid" xmlns:w16se="http://schemas.microsoft.com/office/word/2015/wordml/symex" mc:Ignorable="w14 w15 w16se w16cid">
+<w:styles xmlns:mc="http://schemas.openxmlformats.org/markup-compatibility/2006" xmlns:r="http://schemas.openxmlformats.org/officeDocument/2006/relationships" xmlns:w="http://schemas.openxmlformats.org/wordprocessingml/2006/main" xmlns:w14="http://schemas.microsoft.com/office/word/2010/wordml" xmlns:w15="http://schemas.microsoft.com/office/word/2012/wordml" xmlns:w16cex="http://schemas.microsoft.com/office/word/2018/wordml/cex" xmlns:w16cid="http://schemas.microsoft.com/office/word/2016/wordml/cid" xmlns:w16="http://schemas.microsoft.com/office/word/2018/wordml" xmlns:w16sdtdh="http://schemas.microsoft.com/office/word/2020/wordml/sdtdatahash" xmlns:w16se="http://schemas.microsoft.com/office/word/2015/wordml/symex" mc:Ignorable="w14 w15 w16se w16cid w16 w16cex w16sdtdh">
   <w:docDefaults>
     <w:rPrDefault>
       <w:rPr>
@@ -530,7 +703,7 @@
       </w:pPr>
     </w:pPrDefault>
   </w:docDefaults>
-  <w:latentStyles w:defLockedState="0" w:defUIPriority="99" w:defSemiHidden="0" w:defUnhideWhenUsed="0" w:defQFormat="0" w:count="375">
+  <w:latentStyles w:defLockedState="0" w:defUIPriority="99" w:defSemiHidden="0" w:defUnhideWhenUsed="0" w:defQFormat="0" w:count="376">
     <w:lsdException w:name="Normal" w:uiPriority="0" w:qFormat="1"/>
     <w:lsdException w:name="heading 1" w:uiPriority="9" w:qFormat="1"/>
     <w:lsdException w:name="heading 2" w:semiHidden="1" w:uiPriority="9" w:unhideWhenUsed="1" w:qFormat="1"/>
@@ -906,6 +1079,7 @@
     <w:lsdException w:name="Smart Hyperlink" w:semiHidden="1" w:unhideWhenUsed="1"/>
     <w:lsdException w:name="Hashtag" w:semiHidden="1" w:unhideWhenUsed="1"/>
     <w:lsdException w:name="Unresolved Mention" w:semiHidden="1" w:unhideWhenUsed="1"/>
+    <w:lsdException w:name="Smart Link" w:semiHidden="1" w:unhideWhenUsed="1"/>
   </w:latentStyles>
   <w:style w:type="paragraph" w:default="1" w:styleId="Normal">
     <w:name w:val="Normal"/>

</xml_diff>